<commit_message>
updated design 3 and week
</commit_message>
<xml_diff>
--- a/docs/projects/design2-resources.docx
+++ b/docs/projects/design2-resources.docx
@@ -550,7 +550,7 @@
       </w:r>
     </w:p>
     <w:bookmarkEnd w:id="25"/>
-    <w:bookmarkStart w:id="27" w:name="body-composition-papers"/>
+    <w:bookmarkStart w:id="28" w:name="body-composition-papers"/>
     <w:p>
       <w:pPr>
         <w:pStyle w:val="Heading3"/>
@@ -702,14 +702,25 @@
         <w:pStyle w:val="BodyText"/>
       </w:pPr>
       <w:r>
-        <w:t xml:space="preserve">[</w:t>
+        <w:t xml:space="preserve">Back to the [</w:t>
       </w:r>
       <w:hyperlink r:id="rId26">
         <w:r>
           <w:rPr>
             <w:rStyle w:val="Hyperlink"/>
           </w:rPr>
-          <w:t xml:space="preserve">Back to the Design 2 FAQs and Assignment</w:t>
+          <w:t xml:space="preserve">Design 2 assignment</w:t>
+        </w:r>
+      </w:hyperlink>
+      <w:r>
+        <w:t xml:space="preserve">] and [</w:t>
+      </w:r>
+      <w:hyperlink r:id="rId27">
+        <w:r>
+          <w:rPr>
+            <w:rStyle w:val="Hyperlink"/>
+          </w:rPr>
+          <w:t xml:space="preserve">Design 2 FAQs</w:t>
         </w:r>
       </w:hyperlink>
       <w:r>
@@ -733,7 +744,7 @@
         <w:t xml:space="preserve">]</w:t>
       </w:r>
     </w:p>
-    <w:bookmarkEnd w:id="27"/>
+    <w:bookmarkEnd w:id="28"/>
     <w:sectPr/>
   </w:body>
 </w:document>

</xml_diff>